<commit_message>
observaciones, y cambio a SINGLE_LINKED
</commit_message>
<xml_diff>
--- a/Docs/Observaciones-Lab 3.docx
+++ b/Docs/Observaciones-Lab 3.docx
@@ -1,13 +1,19 @@
 
 <file path=word/document.xml><?xml version="1.0" encoding="utf-8"?>
-<w:document xmlns:wpc="http://schemas.microsoft.com/office/word/2010/wordprocessingCanvas" xmlns:cx="http://schemas.microsoft.com/office/drawing/2014/chartex" xmlns:cx1="http://schemas.microsoft.com/office/drawing/2015/9/8/chartex" xmlns:cx2="http://schemas.microsoft.com/office/drawing/2015/10/21/chartex" xmlns:cx3="http://schemas.microsoft.com/office/drawing/2016/5/9/chartex" xmlns:cx4="http://schemas.microsoft.com/office/drawing/2016/5/10/chartex" xmlns:cx5="http://schemas.microsoft.com/office/drawing/2016/5/11/chartex" xmlns:cx6="http://schemas.microsoft.com/office/drawing/2016/5/12/chartex" xmlns:cx7="http://schemas.microsoft.com/office/drawing/2016/5/13/chartex" xmlns:cx8="http://schemas.microsoft.com/office/drawing/2016/5/14/chartex" xmlns:mc="http://schemas.openxmlformats.org/markup-compatibility/2006" xmlns:aink="http://schemas.microsoft.com/office/drawing/2016/ink" xmlns:am3d="http://schemas.microsoft.com/office/drawing/2017/model3d" xmlns:o="urn:schemas-microsoft-com:office:office" xmlns:r="http://schemas.openxmlformats.org/officeDocument/2006/relationships" xmlns:m="http://schemas.openxmlformats.org/officeDocument/2006/math" xmlns:v="urn:schemas-microsoft-com:vml" xmlns:wp14="http://schemas.microsoft.com/office/word/2010/wordprocessingDrawing" xmlns:wp="http://schemas.openxmlformats.org/drawingml/2006/wordprocessingDrawing" xmlns:w10="urn:schemas-microsoft-com:office:word" xmlns:w="http://schemas.openxmlformats.org/wordprocessingml/2006/main" xmlns:w14="http://schemas.microsoft.com/office/word/2010/wordml" xmlns:w15="http://schemas.microsoft.com/office/word/2012/wordml" xmlns:w16cex="http://schemas.microsoft.com/office/word/2018/wordml/cex" xmlns:w16cid="http://schemas.microsoft.com/office/word/2016/wordml/cid" xmlns:w16="http://schemas.microsoft.com/office/word/2018/wordml" xmlns:w16se="http://schemas.microsoft.com/office/word/2015/wordml/symex" xmlns:wpg="http://schemas.microsoft.com/office/word/2010/wordprocessingGroup" xmlns:wpi="http://schemas.microsoft.com/office/word/2010/wordprocessingInk" xmlns:wne="http://schemas.microsoft.com/office/word/2006/wordml" xmlns:wps="http://schemas.microsoft.com/office/word/2010/wordprocessingShape" mc:Ignorable="w14 w15 w16se w16cid w16 w16cex wp14">
+<w:document xmlns:wpc="http://schemas.microsoft.com/office/word/2010/wordprocessingCanvas" xmlns:cx="http://schemas.microsoft.com/office/drawing/2014/chartex" xmlns:cx1="http://schemas.microsoft.com/office/drawing/2015/9/8/chartex" xmlns:cx2="http://schemas.microsoft.com/office/drawing/2015/10/21/chartex" xmlns:cx3="http://schemas.microsoft.com/office/drawing/2016/5/9/chartex" xmlns:cx4="http://schemas.microsoft.com/office/drawing/2016/5/10/chartex" xmlns:cx5="http://schemas.microsoft.com/office/drawing/2016/5/11/chartex" xmlns:cx6="http://schemas.microsoft.com/office/drawing/2016/5/12/chartex" xmlns:cx7="http://schemas.microsoft.com/office/drawing/2016/5/13/chartex" xmlns:cx8="http://schemas.microsoft.com/office/drawing/2016/5/14/chartex" xmlns:mc="http://schemas.openxmlformats.org/markup-compatibility/2006" xmlns:aink="http://schemas.microsoft.com/office/drawing/2016/ink" xmlns:am3d="http://schemas.microsoft.com/office/drawing/2017/model3d" xmlns:o="urn:schemas-microsoft-com:office:office" xmlns:r="http://schemas.openxmlformats.org/officeDocument/2006/relationships" xmlns:m="http://schemas.openxmlformats.org/officeDocument/2006/math" xmlns:v="urn:schemas-microsoft-com:vml" xmlns:wp14="http://schemas.microsoft.com/office/word/2010/wordprocessingDrawing" xmlns:wp="http://schemas.openxmlformats.org/drawingml/2006/wordprocessingDrawing" xmlns:w10="urn:schemas-microsoft-com:office:word" xmlns:w="http://schemas.openxmlformats.org/wordprocessingml/2006/main" xmlns:w14="http://schemas.microsoft.com/office/word/2010/wordml" xmlns:w15="http://schemas.microsoft.com/office/word/2012/wordml" xmlns:w16cex="http://schemas.microsoft.com/office/word/2018/wordml/cex" xmlns:w16cid="http://schemas.microsoft.com/office/word/2016/wordml/cid" xmlns:w16="http://schemas.microsoft.com/office/word/2018/wordml" xmlns:w16sdtdh="http://schemas.microsoft.com/office/word/2020/wordml/sdtdatahash" xmlns:w16se="http://schemas.microsoft.com/office/word/2015/wordml/symex" xmlns:wpg="http://schemas.microsoft.com/office/word/2010/wordprocessingGroup" xmlns:wpi="http://schemas.microsoft.com/office/word/2010/wordprocessingInk" xmlns:wne="http://schemas.microsoft.com/office/word/2006/wordml" xmlns:wps="http://schemas.microsoft.com/office/word/2010/wordprocessingShape" mc:Ignorable="w14 w15 w16se w16cid w16 w16cex w16sdtdh wp14">
   <w:body>
     <w:p>
       <w:pPr>
         <w:pStyle w:val="Title"/>
         <w:jc w:val="center"/>
-      </w:pPr>
-      <w:r>
+        <w:rPr>
+          <w:lang w:val="es-CO"/>
+        </w:rPr>
+      </w:pPr>
+      <w:r>
+        <w:rPr>
+          <w:lang w:val="es-CO"/>
+        </w:rPr>
         <w:t>OBSERVACIONES DEL LA PRACTICA</w:t>
       </w:r>
     </w:p>
@@ -41,7 +47,19 @@
         <w:rPr>
           <w:lang w:val="es-419"/>
         </w:rPr>
-        <w:t>Cod XXXX</w:t>
+        <w:t>Cod</w:t>
+      </w:r>
+      <w:r>
+        <w:rPr>
+          <w:lang w:val="es-419"/>
+        </w:rPr>
+        <w:t xml:space="preserve"> 202113836</w:t>
+      </w:r>
+      <w:r>
+        <w:rPr>
+          <w:lang w:val="es-419"/>
+        </w:rPr>
+        <w:t xml:space="preserve"> </w:t>
       </w:r>
     </w:p>
     <w:p>
@@ -114,56 +132,58 @@
     <w:p>
       <w:pPr>
         <w:pStyle w:val="ListParagraph"/>
-        <w:numPr>
-          <w:ilvl w:val="0"/>
-          <w:numId w:val="1"/>
-        </w:numPr>
+        <w:spacing w:after="0"/>
+        <w:ind w:left="360"/>
+        <w:jc w:val="both"/>
+        <w:rPr>
+          <w:rFonts w:ascii="Dax-Regular" w:hAnsi="Dax-Regular"/>
+          <w:lang w:val="es-419"/>
+        </w:rPr>
+      </w:pPr>
+      <w:r>
+        <w:rPr>
+          <w:rFonts w:ascii="Dax-Regular" w:hAnsi="Dax-Regular"/>
+          <w:lang w:val="es-419"/>
+        </w:rPr>
+        <w:t xml:space="preserve">Los mecanismos para la interacción son inputs, que le piden al usuario escoger </w:t>
+      </w:r>
+      <w:r>
+        <w:rPr>
+          <w:rFonts w:ascii="Dax-Regular" w:hAnsi="Dax-Regular"/>
+          <w:lang w:val="es-419"/>
+        </w:rPr>
+        <w:t xml:space="preserve">entre </w:t>
+      </w:r>
+      <w:r>
+        <w:rPr>
+          <w:rFonts w:ascii="Dax-Regular" w:hAnsi="Dax-Regular"/>
+          <w:lang w:val="es-419"/>
+        </w:rPr>
+        <w:t>las diferentes opciones</w:t>
+      </w:r>
+      <w:r>
+        <w:rPr>
+          <w:rFonts w:ascii="Dax-Regular" w:hAnsi="Dax-Regular"/>
+          <w:lang w:val="es-419"/>
+        </w:rPr>
+        <w:t xml:space="preserve">, </w:t>
+      </w:r>
+      <w:r>
+        <w:rPr>
+          <w:rFonts w:ascii="Dax-Regular" w:hAnsi="Dax-Regular"/>
+          <w:lang w:val="es-419"/>
+        </w:rPr>
+        <w:t xml:space="preserve">en cuanto al output salen:  estadísticas de cuantos libros se cargaron, las consultas, y filtros. en pocas palabras sale el resultado del proceso del model.   </w:t>
+      </w:r>
+    </w:p>
+    <w:p>
+      <w:pPr>
         <w:spacing w:after="0"/>
         <w:jc w:val="both"/>
         <w:rPr>
-          <w:rFonts w:ascii="Dax-Regular" w:hAnsi="Dax-Regular"/>
-          <w:lang w:val="es-419"/>
-        </w:rPr>
-      </w:pPr>
-      <w:r>
-        <w:rPr>
-          <w:rFonts w:ascii="Dax-Regular" w:hAnsi="Dax-Regular"/>
-          <w:lang w:val="es-419"/>
-        </w:rPr>
-        <w:t xml:space="preserve">¿Cómo se almacenan los datos de </w:t>
-      </w:r>
-      <w:r>
-        <w:rPr>
-          <w:rFonts w:ascii="Dax-Regular" w:hAnsi="Dax-Regular"/>
-          <w:b/>
-          <w:bCs/>
-          <w:lang w:val="es-419"/>
-        </w:rPr>
-        <w:t>GoodReads</w:t>
-      </w:r>
-      <w:r>
-        <w:rPr>
-          <w:rFonts w:ascii="Dax-Regular" w:hAnsi="Dax-Regular"/>
-          <w:lang w:val="es-419"/>
-        </w:rPr>
-        <w:t xml:space="preserve"> en el </w:t>
-      </w:r>
-      <w:r>
-        <w:rPr>
-          <w:rFonts w:ascii="Consolas" w:hAnsi="Consolas"/>
-          <w:b/>
-          <w:bCs/>
-          <w:lang w:val="es-419"/>
-        </w:rPr>
-        <w:t>model.py</w:t>
-      </w:r>
-      <w:r>
-        <w:rPr>
-          <w:rFonts w:ascii="Dax-Regular" w:hAnsi="Dax-Regular"/>
-          <w:lang w:val="es-419"/>
-        </w:rPr>
-        <w:t>?</w:t>
-      </w:r>
+          <w:lang w:val="es-419"/>
+        </w:rPr>
+      </w:pPr>
     </w:p>
     <w:p>
       <w:pPr>
@@ -184,7 +204,23 @@
           <w:rFonts w:ascii="Dax-Regular" w:hAnsi="Dax-Regular"/>
           <w:lang w:val="es-419"/>
         </w:rPr>
-        <w:t xml:space="preserve">¿Cuáles son las funciones que comunican el el </w:t>
+        <w:t xml:space="preserve">¿Cómo se almacenan los datos de </w:t>
+      </w:r>
+      <w:r>
+        <w:rPr>
+          <w:rFonts w:ascii="Dax-Regular" w:hAnsi="Dax-Regular"/>
+          <w:b/>
+          <w:bCs/>
+          <w:lang w:val="es-419"/>
+        </w:rPr>
+        <w:t>GoodReads</w:t>
+      </w:r>
+      <w:r>
+        <w:rPr>
+          <w:rFonts w:ascii="Dax-Regular" w:hAnsi="Dax-Regular"/>
+          <w:lang w:val="es-419"/>
+        </w:rPr>
+        <w:t xml:space="preserve"> en el </w:t>
       </w:r>
       <w:r>
         <w:rPr>
@@ -193,14 +229,1118 @@
           <w:bCs/>
           <w:lang w:val="es-419"/>
         </w:rPr>
-        <w:t xml:space="preserve">view.py </w:t>
-      </w:r>
-      <w:r>
-        <w:rPr>
-          <w:rFonts w:ascii="Dax-Regular" w:hAnsi="Dax-Regular"/>
-          <w:lang w:val="es-419"/>
-        </w:rPr>
-        <w:t>y el</w:t>
+        <w:t>model.py</w:t>
+      </w:r>
+      <w:r>
+        <w:rPr>
+          <w:rFonts w:ascii="Dax-Regular" w:hAnsi="Dax-Regular"/>
+          <w:lang w:val="es-419"/>
+        </w:rPr>
+        <w:t>?</w:t>
+      </w:r>
+    </w:p>
+    <w:p>
+      <w:pPr>
+        <w:pStyle w:val="ListParagraph"/>
+        <w:spacing w:after="0"/>
+        <w:ind w:left="360"/>
+        <w:jc w:val="both"/>
+        <w:rPr>
+          <w:rFonts w:ascii="Dax-Regular" w:hAnsi="Dax-Regular"/>
+          <w:lang w:val="es-419"/>
+        </w:rPr>
+      </w:pPr>
+    </w:p>
+    <w:p>
+      <w:pPr>
+        <w:pStyle w:val="ListParagraph"/>
+        <w:spacing w:after="0"/>
+        <w:ind w:left="360"/>
+        <w:jc w:val="both"/>
+        <w:rPr>
+          <w:rFonts w:ascii="Dax-Regular" w:hAnsi="Dax-Regular"/>
+          <w:lang w:val="es-419"/>
+        </w:rPr>
+      </w:pPr>
+      <w:r>
+        <w:rPr>
+          <w:rFonts w:ascii="Dax-Regular" w:hAnsi="Dax-Regular"/>
+          <w:lang w:val="es-419"/>
+        </w:rPr>
+        <w:t>Creación de un catalogo</w:t>
+      </w:r>
+    </w:p>
+    <w:p>
+      <w:pPr>
+        <w:shd w:val="clear" w:color="auto" w:fill="1E1E1E"/>
+        <w:spacing w:after="0" w:line="285" w:lineRule="atLeast"/>
+        <w:rPr>
+          <w:rFonts w:ascii="Consolas" w:eastAsia="Times New Roman" w:hAnsi="Consolas" w:cs="Times New Roman"/>
+          <w:color w:val="D4D4D4"/>
+          <w:sz w:val="21"/>
+          <w:szCs w:val="21"/>
+          <w:lang w:val="es-CO" w:eastAsia="es-CO"/>
+        </w:rPr>
+      </w:pPr>
+      <w:r>
+        <w:rPr>
+          <w:rFonts w:ascii="Consolas" w:eastAsia="Times New Roman" w:hAnsi="Consolas" w:cs="Times New Roman"/>
+          <w:color w:val="9CDCFE"/>
+          <w:sz w:val="21"/>
+          <w:szCs w:val="21"/>
+          <w:lang w:val="es-CO" w:eastAsia="es-CO"/>
+        </w:rPr>
+        <w:t xml:space="preserve">  </w:t>
+      </w:r>
+      <w:r>
+        <w:rPr>
+          <w:rFonts w:ascii="Consolas" w:eastAsia="Times New Roman" w:hAnsi="Consolas" w:cs="Times New Roman"/>
+          <w:color w:val="9CDCFE"/>
+          <w:sz w:val="21"/>
+          <w:szCs w:val="21"/>
+          <w:lang w:val="es-CO" w:eastAsia="es-CO"/>
+        </w:rPr>
+        <w:t>catalog</w:t>
+      </w:r>
+      <w:r>
+        <w:rPr>
+          <w:rFonts w:ascii="Consolas" w:eastAsia="Times New Roman" w:hAnsi="Consolas" w:cs="Times New Roman"/>
+          <w:color w:val="D4D4D4"/>
+          <w:sz w:val="21"/>
+          <w:szCs w:val="21"/>
+          <w:lang w:val="es-CO" w:eastAsia="es-CO"/>
+        </w:rPr>
+        <w:t> = {</w:t>
+      </w:r>
+      <w:r>
+        <w:rPr>
+          <w:rFonts w:ascii="Consolas" w:eastAsia="Times New Roman" w:hAnsi="Consolas" w:cs="Times New Roman"/>
+          <w:color w:val="CE9178"/>
+          <w:sz w:val="21"/>
+          <w:szCs w:val="21"/>
+          <w:lang w:val="es-CO" w:eastAsia="es-CO"/>
+        </w:rPr>
+        <w:t>'books'</w:t>
+      </w:r>
+      <w:r>
+        <w:rPr>
+          <w:rFonts w:ascii="Consolas" w:eastAsia="Times New Roman" w:hAnsi="Consolas" w:cs="Times New Roman"/>
+          <w:color w:val="D4D4D4"/>
+          <w:sz w:val="21"/>
+          <w:szCs w:val="21"/>
+          <w:lang w:val="es-CO" w:eastAsia="es-CO"/>
+        </w:rPr>
+        <w:t>: </w:t>
+      </w:r>
+      <w:r>
+        <w:rPr>
+          <w:rFonts w:ascii="Consolas" w:eastAsia="Times New Roman" w:hAnsi="Consolas" w:cs="Times New Roman"/>
+          <w:color w:val="569CD6"/>
+          <w:sz w:val="21"/>
+          <w:szCs w:val="21"/>
+          <w:lang w:val="es-CO" w:eastAsia="es-CO"/>
+        </w:rPr>
+        <w:t>None</w:t>
+      </w:r>
+      <w:r>
+        <w:rPr>
+          <w:rFonts w:ascii="Consolas" w:eastAsia="Times New Roman" w:hAnsi="Consolas" w:cs="Times New Roman"/>
+          <w:color w:val="D4D4D4"/>
+          <w:sz w:val="21"/>
+          <w:szCs w:val="21"/>
+          <w:lang w:val="es-CO" w:eastAsia="es-CO"/>
+        </w:rPr>
+        <w:t>,</w:t>
+      </w:r>
+    </w:p>
+    <w:p>
+      <w:pPr>
+        <w:shd w:val="clear" w:color="auto" w:fill="1E1E1E"/>
+        <w:spacing w:after="0" w:line="285" w:lineRule="atLeast"/>
+        <w:rPr>
+          <w:rFonts w:ascii="Consolas" w:eastAsia="Times New Roman" w:hAnsi="Consolas" w:cs="Times New Roman"/>
+          <w:color w:val="D4D4D4"/>
+          <w:sz w:val="21"/>
+          <w:szCs w:val="21"/>
+          <w:lang w:eastAsia="es-CO"/>
+        </w:rPr>
+      </w:pPr>
+      <w:r>
+        <w:rPr>
+          <w:rFonts w:ascii="Consolas" w:eastAsia="Times New Roman" w:hAnsi="Consolas" w:cs="Times New Roman"/>
+          <w:color w:val="D4D4D4"/>
+          <w:sz w:val="21"/>
+          <w:szCs w:val="21"/>
+          <w:lang w:val="es-CO" w:eastAsia="es-CO"/>
+        </w:rPr>
+        <w:t>               </w:t>
+      </w:r>
+      <w:r>
+        <w:rPr>
+          <w:rFonts w:ascii="Consolas" w:eastAsia="Times New Roman" w:hAnsi="Consolas" w:cs="Times New Roman"/>
+          <w:color w:val="CE9178"/>
+          <w:sz w:val="21"/>
+          <w:szCs w:val="21"/>
+          <w:lang w:eastAsia="es-CO"/>
+        </w:rPr>
+        <w:t>'authors'</w:t>
+      </w:r>
+      <w:r>
+        <w:rPr>
+          <w:rFonts w:ascii="Consolas" w:eastAsia="Times New Roman" w:hAnsi="Consolas" w:cs="Times New Roman"/>
+          <w:color w:val="D4D4D4"/>
+          <w:sz w:val="21"/>
+          <w:szCs w:val="21"/>
+          <w:lang w:eastAsia="es-CO"/>
+        </w:rPr>
+        <w:t>: </w:t>
+      </w:r>
+      <w:r>
+        <w:rPr>
+          <w:rFonts w:ascii="Consolas" w:eastAsia="Times New Roman" w:hAnsi="Consolas" w:cs="Times New Roman"/>
+          <w:color w:val="569CD6"/>
+          <w:sz w:val="21"/>
+          <w:szCs w:val="21"/>
+          <w:lang w:eastAsia="es-CO"/>
+        </w:rPr>
+        <w:t>None</w:t>
+      </w:r>
+      <w:r>
+        <w:rPr>
+          <w:rFonts w:ascii="Consolas" w:eastAsia="Times New Roman" w:hAnsi="Consolas" w:cs="Times New Roman"/>
+          <w:color w:val="D4D4D4"/>
+          <w:sz w:val="21"/>
+          <w:szCs w:val="21"/>
+          <w:lang w:eastAsia="es-CO"/>
+        </w:rPr>
+        <w:t>,</w:t>
+      </w:r>
+    </w:p>
+    <w:p>
+      <w:pPr>
+        <w:shd w:val="clear" w:color="auto" w:fill="1E1E1E"/>
+        <w:spacing w:after="0" w:line="285" w:lineRule="atLeast"/>
+        <w:rPr>
+          <w:rFonts w:ascii="Consolas" w:eastAsia="Times New Roman" w:hAnsi="Consolas" w:cs="Times New Roman"/>
+          <w:color w:val="D4D4D4"/>
+          <w:sz w:val="21"/>
+          <w:szCs w:val="21"/>
+          <w:lang w:eastAsia="es-CO"/>
+        </w:rPr>
+      </w:pPr>
+      <w:r>
+        <w:rPr>
+          <w:rFonts w:ascii="Consolas" w:eastAsia="Times New Roman" w:hAnsi="Consolas" w:cs="Times New Roman"/>
+          <w:color w:val="D4D4D4"/>
+          <w:sz w:val="21"/>
+          <w:szCs w:val="21"/>
+          <w:lang w:eastAsia="es-CO"/>
+        </w:rPr>
+        <w:t>               </w:t>
+      </w:r>
+      <w:r>
+        <w:rPr>
+          <w:rFonts w:ascii="Consolas" w:eastAsia="Times New Roman" w:hAnsi="Consolas" w:cs="Times New Roman"/>
+          <w:color w:val="CE9178"/>
+          <w:sz w:val="21"/>
+          <w:szCs w:val="21"/>
+          <w:lang w:eastAsia="es-CO"/>
+        </w:rPr>
+        <w:t>'tags'</w:t>
+      </w:r>
+      <w:r>
+        <w:rPr>
+          <w:rFonts w:ascii="Consolas" w:eastAsia="Times New Roman" w:hAnsi="Consolas" w:cs="Times New Roman"/>
+          <w:color w:val="D4D4D4"/>
+          <w:sz w:val="21"/>
+          <w:szCs w:val="21"/>
+          <w:lang w:eastAsia="es-CO"/>
+        </w:rPr>
+        <w:t>: </w:t>
+      </w:r>
+      <w:r>
+        <w:rPr>
+          <w:rFonts w:ascii="Consolas" w:eastAsia="Times New Roman" w:hAnsi="Consolas" w:cs="Times New Roman"/>
+          <w:color w:val="569CD6"/>
+          <w:sz w:val="21"/>
+          <w:szCs w:val="21"/>
+          <w:lang w:eastAsia="es-CO"/>
+        </w:rPr>
+        <w:t>None</w:t>
+      </w:r>
+      <w:r>
+        <w:rPr>
+          <w:rFonts w:ascii="Consolas" w:eastAsia="Times New Roman" w:hAnsi="Consolas" w:cs="Times New Roman"/>
+          <w:color w:val="D4D4D4"/>
+          <w:sz w:val="21"/>
+          <w:szCs w:val="21"/>
+          <w:lang w:eastAsia="es-CO"/>
+        </w:rPr>
+        <w:t>,</w:t>
+      </w:r>
+    </w:p>
+    <w:p>
+      <w:pPr>
+        <w:shd w:val="clear" w:color="auto" w:fill="1E1E1E"/>
+        <w:spacing w:after="0" w:line="285" w:lineRule="atLeast"/>
+        <w:rPr>
+          <w:rFonts w:ascii="Consolas" w:eastAsia="Times New Roman" w:hAnsi="Consolas" w:cs="Times New Roman"/>
+          <w:color w:val="D4D4D4"/>
+          <w:sz w:val="21"/>
+          <w:szCs w:val="21"/>
+          <w:lang w:eastAsia="es-CO"/>
+        </w:rPr>
+      </w:pPr>
+      <w:r>
+        <w:rPr>
+          <w:rFonts w:ascii="Consolas" w:eastAsia="Times New Roman" w:hAnsi="Consolas" w:cs="Times New Roman"/>
+          <w:color w:val="D4D4D4"/>
+          <w:sz w:val="21"/>
+          <w:szCs w:val="21"/>
+          <w:lang w:eastAsia="es-CO"/>
+        </w:rPr>
+        <w:t>               </w:t>
+      </w:r>
+      <w:r>
+        <w:rPr>
+          <w:rFonts w:ascii="Consolas" w:eastAsia="Times New Roman" w:hAnsi="Consolas" w:cs="Times New Roman"/>
+          <w:color w:val="CE9178"/>
+          <w:sz w:val="21"/>
+          <w:szCs w:val="21"/>
+          <w:lang w:eastAsia="es-CO"/>
+        </w:rPr>
+        <w:t>'book_tags'</w:t>
+      </w:r>
+      <w:r>
+        <w:rPr>
+          <w:rFonts w:ascii="Consolas" w:eastAsia="Times New Roman" w:hAnsi="Consolas" w:cs="Times New Roman"/>
+          <w:color w:val="D4D4D4"/>
+          <w:sz w:val="21"/>
+          <w:szCs w:val="21"/>
+          <w:lang w:eastAsia="es-CO"/>
+        </w:rPr>
+        <w:t>: </w:t>
+      </w:r>
+      <w:r>
+        <w:rPr>
+          <w:rFonts w:ascii="Consolas" w:eastAsia="Times New Roman" w:hAnsi="Consolas" w:cs="Times New Roman"/>
+          <w:color w:val="569CD6"/>
+          <w:sz w:val="21"/>
+          <w:szCs w:val="21"/>
+          <w:lang w:eastAsia="es-CO"/>
+        </w:rPr>
+        <w:t>None</w:t>
+      </w:r>
+      <w:r>
+        <w:rPr>
+          <w:rFonts w:ascii="Consolas" w:eastAsia="Times New Roman" w:hAnsi="Consolas" w:cs="Times New Roman"/>
+          <w:color w:val="D4D4D4"/>
+          <w:sz w:val="21"/>
+          <w:szCs w:val="21"/>
+          <w:lang w:eastAsia="es-CO"/>
+        </w:rPr>
+        <w:t>}</w:t>
+      </w:r>
+    </w:p>
+    <w:p>
+      <w:pPr>
+        <w:shd w:val="clear" w:color="auto" w:fill="1E1E1E"/>
+        <w:spacing w:after="0" w:line="285" w:lineRule="atLeast"/>
+        <w:rPr>
+          <w:rFonts w:ascii="Consolas" w:eastAsia="Times New Roman" w:hAnsi="Consolas" w:cs="Times New Roman"/>
+          <w:color w:val="D4D4D4"/>
+          <w:sz w:val="21"/>
+          <w:szCs w:val="21"/>
+          <w:lang w:eastAsia="es-CO"/>
+        </w:rPr>
+      </w:pPr>
+    </w:p>
+    <w:p>
+      <w:pPr>
+        <w:shd w:val="clear" w:color="auto" w:fill="1E1E1E"/>
+        <w:spacing w:after="0" w:line="285" w:lineRule="atLeast"/>
+        <w:rPr>
+          <w:rFonts w:ascii="Consolas" w:eastAsia="Times New Roman" w:hAnsi="Consolas" w:cs="Times New Roman"/>
+          <w:color w:val="D4D4D4"/>
+          <w:sz w:val="21"/>
+          <w:szCs w:val="21"/>
+          <w:lang w:eastAsia="es-CO"/>
+        </w:rPr>
+      </w:pPr>
+      <w:r>
+        <w:rPr>
+          <w:rFonts w:ascii="Consolas" w:eastAsia="Times New Roman" w:hAnsi="Consolas" w:cs="Times New Roman"/>
+          <w:color w:val="D4D4D4"/>
+          <w:sz w:val="21"/>
+          <w:szCs w:val="21"/>
+          <w:lang w:eastAsia="es-CO"/>
+        </w:rPr>
+        <w:t>    </w:t>
+      </w:r>
+      <w:r>
+        <w:rPr>
+          <w:rFonts w:ascii="Consolas" w:eastAsia="Times New Roman" w:hAnsi="Consolas" w:cs="Times New Roman"/>
+          <w:color w:val="9CDCFE"/>
+          <w:sz w:val="21"/>
+          <w:szCs w:val="21"/>
+          <w:lang w:eastAsia="es-CO"/>
+        </w:rPr>
+        <w:t>catalog</w:t>
+      </w:r>
+      <w:r>
+        <w:rPr>
+          <w:rFonts w:ascii="Consolas" w:eastAsia="Times New Roman" w:hAnsi="Consolas" w:cs="Times New Roman"/>
+          <w:color w:val="D4D4D4"/>
+          <w:sz w:val="21"/>
+          <w:szCs w:val="21"/>
+          <w:lang w:eastAsia="es-CO"/>
+        </w:rPr>
+        <w:t>[</w:t>
+      </w:r>
+      <w:r>
+        <w:rPr>
+          <w:rFonts w:ascii="Consolas" w:eastAsia="Times New Roman" w:hAnsi="Consolas" w:cs="Times New Roman"/>
+          <w:color w:val="CE9178"/>
+          <w:sz w:val="21"/>
+          <w:szCs w:val="21"/>
+          <w:lang w:eastAsia="es-CO"/>
+        </w:rPr>
+        <w:t>'books'</w:t>
+      </w:r>
+      <w:r>
+        <w:rPr>
+          <w:rFonts w:ascii="Consolas" w:eastAsia="Times New Roman" w:hAnsi="Consolas" w:cs="Times New Roman"/>
+          <w:color w:val="D4D4D4"/>
+          <w:sz w:val="21"/>
+          <w:szCs w:val="21"/>
+          <w:lang w:eastAsia="es-CO"/>
+        </w:rPr>
+        <w:t>] = </w:t>
+      </w:r>
+      <w:r>
+        <w:rPr>
+          <w:rFonts w:ascii="Consolas" w:eastAsia="Times New Roman" w:hAnsi="Consolas" w:cs="Times New Roman"/>
+          <w:color w:val="4EC9B0"/>
+          <w:sz w:val="21"/>
+          <w:szCs w:val="21"/>
+          <w:lang w:eastAsia="es-CO"/>
+        </w:rPr>
+        <w:t>lt</w:t>
+      </w:r>
+      <w:r>
+        <w:rPr>
+          <w:rFonts w:ascii="Consolas" w:eastAsia="Times New Roman" w:hAnsi="Consolas" w:cs="Times New Roman"/>
+          <w:color w:val="D4D4D4"/>
+          <w:sz w:val="21"/>
+          <w:szCs w:val="21"/>
+          <w:lang w:eastAsia="es-CO"/>
+        </w:rPr>
+        <w:t>.</w:t>
+      </w:r>
+      <w:r>
+        <w:rPr>
+          <w:rFonts w:ascii="Consolas" w:eastAsia="Times New Roman" w:hAnsi="Consolas" w:cs="Times New Roman"/>
+          <w:color w:val="DCDCAA"/>
+          <w:sz w:val="21"/>
+          <w:szCs w:val="21"/>
+          <w:lang w:eastAsia="es-CO"/>
+        </w:rPr>
+        <w:t>newList</w:t>
+      </w:r>
+      <w:r>
+        <w:rPr>
+          <w:rFonts w:ascii="Consolas" w:eastAsia="Times New Roman" w:hAnsi="Consolas" w:cs="Times New Roman"/>
+          <w:color w:val="D4D4D4"/>
+          <w:sz w:val="21"/>
+          <w:szCs w:val="21"/>
+          <w:lang w:eastAsia="es-CO"/>
+        </w:rPr>
+        <w:t>()</w:t>
+      </w:r>
+    </w:p>
+    <w:p>
+      <w:pPr>
+        <w:shd w:val="clear" w:color="auto" w:fill="1E1E1E"/>
+        <w:spacing w:after="0" w:line="285" w:lineRule="atLeast"/>
+        <w:rPr>
+          <w:rFonts w:ascii="Consolas" w:eastAsia="Times New Roman" w:hAnsi="Consolas" w:cs="Times New Roman"/>
+          <w:color w:val="D4D4D4"/>
+          <w:sz w:val="21"/>
+          <w:szCs w:val="21"/>
+          <w:lang w:eastAsia="es-CO"/>
+        </w:rPr>
+      </w:pPr>
+      <w:r>
+        <w:rPr>
+          <w:rFonts w:ascii="Consolas" w:eastAsia="Times New Roman" w:hAnsi="Consolas" w:cs="Times New Roman"/>
+          <w:color w:val="D4D4D4"/>
+          <w:sz w:val="21"/>
+          <w:szCs w:val="21"/>
+          <w:lang w:eastAsia="es-CO"/>
+        </w:rPr>
+        <w:t>    </w:t>
+      </w:r>
+      <w:r>
+        <w:rPr>
+          <w:rFonts w:ascii="Consolas" w:eastAsia="Times New Roman" w:hAnsi="Consolas" w:cs="Times New Roman"/>
+          <w:color w:val="9CDCFE"/>
+          <w:sz w:val="21"/>
+          <w:szCs w:val="21"/>
+          <w:lang w:eastAsia="es-CO"/>
+        </w:rPr>
+        <w:t>catalog</w:t>
+      </w:r>
+      <w:r>
+        <w:rPr>
+          <w:rFonts w:ascii="Consolas" w:eastAsia="Times New Roman" w:hAnsi="Consolas" w:cs="Times New Roman"/>
+          <w:color w:val="D4D4D4"/>
+          <w:sz w:val="21"/>
+          <w:szCs w:val="21"/>
+          <w:lang w:eastAsia="es-CO"/>
+        </w:rPr>
+        <w:t>[</w:t>
+      </w:r>
+      <w:r>
+        <w:rPr>
+          <w:rFonts w:ascii="Consolas" w:eastAsia="Times New Roman" w:hAnsi="Consolas" w:cs="Times New Roman"/>
+          <w:color w:val="CE9178"/>
+          <w:sz w:val="21"/>
+          <w:szCs w:val="21"/>
+          <w:lang w:eastAsia="es-CO"/>
+        </w:rPr>
+        <w:t>'authors'</w:t>
+      </w:r>
+      <w:r>
+        <w:rPr>
+          <w:rFonts w:ascii="Consolas" w:eastAsia="Times New Roman" w:hAnsi="Consolas" w:cs="Times New Roman"/>
+          <w:color w:val="D4D4D4"/>
+          <w:sz w:val="21"/>
+          <w:szCs w:val="21"/>
+          <w:lang w:eastAsia="es-CO"/>
+        </w:rPr>
+        <w:t>] = </w:t>
+      </w:r>
+      <w:r>
+        <w:rPr>
+          <w:rFonts w:ascii="Consolas" w:eastAsia="Times New Roman" w:hAnsi="Consolas" w:cs="Times New Roman"/>
+          <w:color w:val="4EC9B0"/>
+          <w:sz w:val="21"/>
+          <w:szCs w:val="21"/>
+          <w:lang w:eastAsia="es-CO"/>
+        </w:rPr>
+        <w:t>lt</w:t>
+      </w:r>
+      <w:r>
+        <w:rPr>
+          <w:rFonts w:ascii="Consolas" w:eastAsia="Times New Roman" w:hAnsi="Consolas" w:cs="Times New Roman"/>
+          <w:color w:val="D4D4D4"/>
+          <w:sz w:val="21"/>
+          <w:szCs w:val="21"/>
+          <w:lang w:eastAsia="es-CO"/>
+        </w:rPr>
+        <w:t>.</w:t>
+      </w:r>
+      <w:r>
+        <w:rPr>
+          <w:rFonts w:ascii="Consolas" w:eastAsia="Times New Roman" w:hAnsi="Consolas" w:cs="Times New Roman"/>
+          <w:color w:val="DCDCAA"/>
+          <w:sz w:val="21"/>
+          <w:szCs w:val="21"/>
+          <w:lang w:eastAsia="es-CO"/>
+        </w:rPr>
+        <w:t>newList</w:t>
+      </w:r>
+      <w:r>
+        <w:rPr>
+          <w:rFonts w:ascii="Consolas" w:eastAsia="Times New Roman" w:hAnsi="Consolas" w:cs="Times New Roman"/>
+          <w:color w:val="D4D4D4"/>
+          <w:sz w:val="21"/>
+          <w:szCs w:val="21"/>
+          <w:lang w:eastAsia="es-CO"/>
+        </w:rPr>
+        <w:t>(</w:t>
+      </w:r>
+      <w:r>
+        <w:rPr>
+          <w:rFonts w:ascii="Consolas" w:eastAsia="Times New Roman" w:hAnsi="Consolas" w:cs="Times New Roman"/>
+          <w:color w:val="CE9178"/>
+          <w:sz w:val="21"/>
+          <w:szCs w:val="21"/>
+          <w:lang w:eastAsia="es-CO"/>
+        </w:rPr>
+        <w:t>'ARRAY_LIST'</w:t>
+      </w:r>
+      <w:r>
+        <w:rPr>
+          <w:rFonts w:ascii="Consolas" w:eastAsia="Times New Roman" w:hAnsi="Consolas" w:cs="Times New Roman"/>
+          <w:color w:val="D4D4D4"/>
+          <w:sz w:val="21"/>
+          <w:szCs w:val="21"/>
+          <w:lang w:eastAsia="es-CO"/>
+        </w:rPr>
+        <w:t>,</w:t>
+      </w:r>
+    </w:p>
+    <w:p>
+      <w:pPr>
+        <w:shd w:val="clear" w:color="auto" w:fill="1E1E1E"/>
+        <w:spacing w:after="0" w:line="285" w:lineRule="atLeast"/>
+        <w:rPr>
+          <w:rFonts w:ascii="Consolas" w:eastAsia="Times New Roman" w:hAnsi="Consolas" w:cs="Times New Roman"/>
+          <w:color w:val="D4D4D4"/>
+          <w:sz w:val="21"/>
+          <w:szCs w:val="21"/>
+          <w:lang w:val="es-CO" w:eastAsia="es-CO"/>
+        </w:rPr>
+      </w:pPr>
+      <w:r>
+        <w:rPr>
+          <w:rFonts w:ascii="Consolas" w:eastAsia="Times New Roman" w:hAnsi="Consolas" w:cs="Times New Roman"/>
+          <w:color w:val="D4D4D4"/>
+          <w:sz w:val="21"/>
+          <w:szCs w:val="21"/>
+          <w:lang w:eastAsia="es-CO"/>
+        </w:rPr>
+        <w:t>                                    </w:t>
+      </w:r>
+      <w:r>
+        <w:rPr>
+          <w:rFonts w:ascii="Consolas" w:eastAsia="Times New Roman" w:hAnsi="Consolas" w:cs="Times New Roman"/>
+          <w:color w:val="9CDCFE"/>
+          <w:sz w:val="21"/>
+          <w:szCs w:val="21"/>
+          <w:lang w:val="es-CO" w:eastAsia="es-CO"/>
+        </w:rPr>
+        <w:t>cmpfunction</w:t>
+      </w:r>
+      <w:r>
+        <w:rPr>
+          <w:rFonts w:ascii="Consolas" w:eastAsia="Times New Roman" w:hAnsi="Consolas" w:cs="Times New Roman"/>
+          <w:color w:val="D4D4D4"/>
+          <w:sz w:val="21"/>
+          <w:szCs w:val="21"/>
+          <w:lang w:val="es-CO" w:eastAsia="es-CO"/>
+        </w:rPr>
+        <w:t>=</w:t>
+      </w:r>
+      <w:r>
+        <w:rPr>
+          <w:rFonts w:ascii="Consolas" w:eastAsia="Times New Roman" w:hAnsi="Consolas" w:cs="Times New Roman"/>
+          <w:color w:val="DCDCAA"/>
+          <w:sz w:val="21"/>
+          <w:szCs w:val="21"/>
+          <w:lang w:val="es-CO" w:eastAsia="es-CO"/>
+        </w:rPr>
+        <w:t>compareauthors</w:t>
+      </w:r>
+      <w:r>
+        <w:rPr>
+          <w:rFonts w:ascii="Consolas" w:eastAsia="Times New Roman" w:hAnsi="Consolas" w:cs="Times New Roman"/>
+          <w:color w:val="D4D4D4"/>
+          <w:sz w:val="21"/>
+          <w:szCs w:val="21"/>
+          <w:lang w:val="es-CO" w:eastAsia="es-CO"/>
+        </w:rPr>
+        <w:t>)</w:t>
+      </w:r>
+    </w:p>
+    <w:p>
+      <w:pPr>
+        <w:shd w:val="clear" w:color="auto" w:fill="1E1E1E"/>
+        <w:spacing w:after="0" w:line="285" w:lineRule="atLeast"/>
+        <w:rPr>
+          <w:rFonts w:ascii="Consolas" w:eastAsia="Times New Roman" w:hAnsi="Consolas" w:cs="Times New Roman"/>
+          <w:color w:val="D4D4D4"/>
+          <w:sz w:val="21"/>
+          <w:szCs w:val="21"/>
+          <w:lang w:eastAsia="es-CO"/>
+        </w:rPr>
+      </w:pPr>
+      <w:r>
+        <w:rPr>
+          <w:rFonts w:ascii="Consolas" w:eastAsia="Times New Roman" w:hAnsi="Consolas" w:cs="Times New Roman"/>
+          <w:color w:val="D4D4D4"/>
+          <w:sz w:val="21"/>
+          <w:szCs w:val="21"/>
+          <w:lang w:eastAsia="es-CO"/>
+        </w:rPr>
+        <w:t>    </w:t>
+      </w:r>
+      <w:r>
+        <w:rPr>
+          <w:rFonts w:ascii="Consolas" w:eastAsia="Times New Roman" w:hAnsi="Consolas" w:cs="Times New Roman"/>
+          <w:color w:val="9CDCFE"/>
+          <w:sz w:val="21"/>
+          <w:szCs w:val="21"/>
+          <w:lang w:eastAsia="es-CO"/>
+        </w:rPr>
+        <w:t>catalog</w:t>
+      </w:r>
+      <w:r>
+        <w:rPr>
+          <w:rFonts w:ascii="Consolas" w:eastAsia="Times New Roman" w:hAnsi="Consolas" w:cs="Times New Roman"/>
+          <w:color w:val="D4D4D4"/>
+          <w:sz w:val="21"/>
+          <w:szCs w:val="21"/>
+          <w:lang w:eastAsia="es-CO"/>
+        </w:rPr>
+        <w:t>[</w:t>
+      </w:r>
+      <w:r>
+        <w:rPr>
+          <w:rFonts w:ascii="Consolas" w:eastAsia="Times New Roman" w:hAnsi="Consolas" w:cs="Times New Roman"/>
+          <w:color w:val="CE9178"/>
+          <w:sz w:val="21"/>
+          <w:szCs w:val="21"/>
+          <w:lang w:eastAsia="es-CO"/>
+        </w:rPr>
+        <w:t>'tags'</w:t>
+      </w:r>
+      <w:r>
+        <w:rPr>
+          <w:rFonts w:ascii="Consolas" w:eastAsia="Times New Roman" w:hAnsi="Consolas" w:cs="Times New Roman"/>
+          <w:color w:val="D4D4D4"/>
+          <w:sz w:val="21"/>
+          <w:szCs w:val="21"/>
+          <w:lang w:eastAsia="es-CO"/>
+        </w:rPr>
+        <w:t>] = </w:t>
+      </w:r>
+      <w:r>
+        <w:rPr>
+          <w:rFonts w:ascii="Consolas" w:eastAsia="Times New Roman" w:hAnsi="Consolas" w:cs="Times New Roman"/>
+          <w:color w:val="4EC9B0"/>
+          <w:sz w:val="21"/>
+          <w:szCs w:val="21"/>
+          <w:lang w:eastAsia="es-CO"/>
+        </w:rPr>
+        <w:t>lt</w:t>
+      </w:r>
+      <w:r>
+        <w:rPr>
+          <w:rFonts w:ascii="Consolas" w:eastAsia="Times New Roman" w:hAnsi="Consolas" w:cs="Times New Roman"/>
+          <w:color w:val="D4D4D4"/>
+          <w:sz w:val="21"/>
+          <w:szCs w:val="21"/>
+          <w:lang w:eastAsia="es-CO"/>
+        </w:rPr>
+        <w:t>.</w:t>
+      </w:r>
+      <w:r>
+        <w:rPr>
+          <w:rFonts w:ascii="Consolas" w:eastAsia="Times New Roman" w:hAnsi="Consolas" w:cs="Times New Roman"/>
+          <w:color w:val="DCDCAA"/>
+          <w:sz w:val="21"/>
+          <w:szCs w:val="21"/>
+          <w:lang w:eastAsia="es-CO"/>
+        </w:rPr>
+        <w:t>newList</w:t>
+      </w:r>
+      <w:r>
+        <w:rPr>
+          <w:rFonts w:ascii="Consolas" w:eastAsia="Times New Roman" w:hAnsi="Consolas" w:cs="Times New Roman"/>
+          <w:color w:val="D4D4D4"/>
+          <w:sz w:val="21"/>
+          <w:szCs w:val="21"/>
+          <w:lang w:eastAsia="es-CO"/>
+        </w:rPr>
+        <w:t>(</w:t>
+      </w:r>
+      <w:r>
+        <w:rPr>
+          <w:rFonts w:ascii="Consolas" w:eastAsia="Times New Roman" w:hAnsi="Consolas" w:cs="Times New Roman"/>
+          <w:color w:val="CE9178"/>
+          <w:sz w:val="21"/>
+          <w:szCs w:val="21"/>
+          <w:lang w:eastAsia="es-CO"/>
+        </w:rPr>
+        <w:t>'ARRAY_LIST'</w:t>
+      </w:r>
+      <w:r>
+        <w:rPr>
+          <w:rFonts w:ascii="Consolas" w:eastAsia="Times New Roman" w:hAnsi="Consolas" w:cs="Times New Roman"/>
+          <w:color w:val="D4D4D4"/>
+          <w:sz w:val="21"/>
+          <w:szCs w:val="21"/>
+          <w:lang w:eastAsia="es-CO"/>
+        </w:rPr>
+        <w:t>,</w:t>
+      </w:r>
+    </w:p>
+    <w:p>
+      <w:pPr>
+        <w:shd w:val="clear" w:color="auto" w:fill="1E1E1E"/>
+        <w:spacing w:after="0" w:line="285" w:lineRule="atLeast"/>
+        <w:rPr>
+          <w:rFonts w:ascii="Consolas" w:eastAsia="Times New Roman" w:hAnsi="Consolas" w:cs="Times New Roman"/>
+          <w:color w:val="D4D4D4"/>
+          <w:sz w:val="21"/>
+          <w:szCs w:val="21"/>
+          <w:lang w:val="es-CO" w:eastAsia="es-CO"/>
+        </w:rPr>
+      </w:pPr>
+      <w:r>
+        <w:rPr>
+          <w:rFonts w:ascii="Consolas" w:eastAsia="Times New Roman" w:hAnsi="Consolas" w:cs="Times New Roman"/>
+          <w:color w:val="D4D4D4"/>
+          <w:sz w:val="21"/>
+          <w:szCs w:val="21"/>
+          <w:lang w:eastAsia="es-CO"/>
+        </w:rPr>
+        <w:t>                                 </w:t>
+      </w:r>
+      <w:r>
+        <w:rPr>
+          <w:rFonts w:ascii="Consolas" w:eastAsia="Times New Roman" w:hAnsi="Consolas" w:cs="Times New Roman"/>
+          <w:color w:val="9CDCFE"/>
+          <w:sz w:val="21"/>
+          <w:szCs w:val="21"/>
+          <w:lang w:val="es-CO" w:eastAsia="es-CO"/>
+        </w:rPr>
+        <w:t>cmpfunction</w:t>
+      </w:r>
+      <w:r>
+        <w:rPr>
+          <w:rFonts w:ascii="Consolas" w:eastAsia="Times New Roman" w:hAnsi="Consolas" w:cs="Times New Roman"/>
+          <w:color w:val="D4D4D4"/>
+          <w:sz w:val="21"/>
+          <w:szCs w:val="21"/>
+          <w:lang w:val="es-CO" w:eastAsia="es-CO"/>
+        </w:rPr>
+        <w:t>=</w:t>
+      </w:r>
+      <w:r>
+        <w:rPr>
+          <w:rFonts w:ascii="Consolas" w:eastAsia="Times New Roman" w:hAnsi="Consolas" w:cs="Times New Roman"/>
+          <w:color w:val="DCDCAA"/>
+          <w:sz w:val="21"/>
+          <w:szCs w:val="21"/>
+          <w:lang w:val="es-CO" w:eastAsia="es-CO"/>
+        </w:rPr>
+        <w:t>comparetagnames</w:t>
+      </w:r>
+      <w:r>
+        <w:rPr>
+          <w:rFonts w:ascii="Consolas" w:eastAsia="Times New Roman" w:hAnsi="Consolas" w:cs="Times New Roman"/>
+          <w:color w:val="D4D4D4"/>
+          <w:sz w:val="21"/>
+          <w:szCs w:val="21"/>
+          <w:lang w:val="es-CO" w:eastAsia="es-CO"/>
+        </w:rPr>
+        <w:t>)</w:t>
+      </w:r>
+    </w:p>
+    <w:p>
+      <w:pPr>
+        <w:shd w:val="clear" w:color="auto" w:fill="1E1E1E"/>
+        <w:spacing w:after="0" w:line="285" w:lineRule="atLeast"/>
+        <w:rPr>
+          <w:rFonts w:ascii="Consolas" w:eastAsia="Times New Roman" w:hAnsi="Consolas" w:cs="Times New Roman"/>
+          <w:color w:val="D4D4D4"/>
+          <w:sz w:val="21"/>
+          <w:szCs w:val="21"/>
+          <w:lang w:eastAsia="es-CO"/>
+        </w:rPr>
+      </w:pPr>
+      <w:r>
+        <w:rPr>
+          <w:rFonts w:ascii="Consolas" w:eastAsia="Times New Roman" w:hAnsi="Consolas" w:cs="Times New Roman"/>
+          <w:color w:val="D4D4D4"/>
+          <w:sz w:val="21"/>
+          <w:szCs w:val="21"/>
+          <w:lang w:eastAsia="es-CO"/>
+        </w:rPr>
+        <w:t>    </w:t>
+      </w:r>
+      <w:r>
+        <w:rPr>
+          <w:rFonts w:ascii="Consolas" w:eastAsia="Times New Roman" w:hAnsi="Consolas" w:cs="Times New Roman"/>
+          <w:color w:val="9CDCFE"/>
+          <w:sz w:val="21"/>
+          <w:szCs w:val="21"/>
+          <w:lang w:eastAsia="es-CO"/>
+        </w:rPr>
+        <w:t>catalog</w:t>
+      </w:r>
+      <w:r>
+        <w:rPr>
+          <w:rFonts w:ascii="Consolas" w:eastAsia="Times New Roman" w:hAnsi="Consolas" w:cs="Times New Roman"/>
+          <w:color w:val="D4D4D4"/>
+          <w:sz w:val="21"/>
+          <w:szCs w:val="21"/>
+          <w:lang w:eastAsia="es-CO"/>
+        </w:rPr>
+        <w:t>[</w:t>
+      </w:r>
+      <w:r>
+        <w:rPr>
+          <w:rFonts w:ascii="Consolas" w:eastAsia="Times New Roman" w:hAnsi="Consolas" w:cs="Times New Roman"/>
+          <w:color w:val="CE9178"/>
+          <w:sz w:val="21"/>
+          <w:szCs w:val="21"/>
+          <w:lang w:eastAsia="es-CO"/>
+        </w:rPr>
+        <w:t>'book_tags'</w:t>
+      </w:r>
+      <w:r>
+        <w:rPr>
+          <w:rFonts w:ascii="Consolas" w:eastAsia="Times New Roman" w:hAnsi="Consolas" w:cs="Times New Roman"/>
+          <w:color w:val="D4D4D4"/>
+          <w:sz w:val="21"/>
+          <w:szCs w:val="21"/>
+          <w:lang w:eastAsia="es-CO"/>
+        </w:rPr>
+        <w:t>] = </w:t>
+      </w:r>
+      <w:r>
+        <w:rPr>
+          <w:rFonts w:ascii="Consolas" w:eastAsia="Times New Roman" w:hAnsi="Consolas" w:cs="Times New Roman"/>
+          <w:color w:val="4EC9B0"/>
+          <w:sz w:val="21"/>
+          <w:szCs w:val="21"/>
+          <w:lang w:eastAsia="es-CO"/>
+        </w:rPr>
+        <w:t>lt</w:t>
+      </w:r>
+      <w:r>
+        <w:rPr>
+          <w:rFonts w:ascii="Consolas" w:eastAsia="Times New Roman" w:hAnsi="Consolas" w:cs="Times New Roman"/>
+          <w:color w:val="D4D4D4"/>
+          <w:sz w:val="21"/>
+          <w:szCs w:val="21"/>
+          <w:lang w:eastAsia="es-CO"/>
+        </w:rPr>
+        <w:t>.</w:t>
+      </w:r>
+      <w:r>
+        <w:rPr>
+          <w:rFonts w:ascii="Consolas" w:eastAsia="Times New Roman" w:hAnsi="Consolas" w:cs="Times New Roman"/>
+          <w:color w:val="DCDCAA"/>
+          <w:sz w:val="21"/>
+          <w:szCs w:val="21"/>
+          <w:lang w:eastAsia="es-CO"/>
+        </w:rPr>
+        <w:t>newList</w:t>
+      </w:r>
+      <w:r>
+        <w:rPr>
+          <w:rFonts w:ascii="Consolas" w:eastAsia="Times New Roman" w:hAnsi="Consolas" w:cs="Times New Roman"/>
+          <w:color w:val="D4D4D4"/>
+          <w:sz w:val="21"/>
+          <w:szCs w:val="21"/>
+          <w:lang w:eastAsia="es-CO"/>
+        </w:rPr>
+        <w:t>(</w:t>
+      </w:r>
+      <w:r>
+        <w:rPr>
+          <w:rFonts w:ascii="Consolas" w:eastAsia="Times New Roman" w:hAnsi="Consolas" w:cs="Times New Roman"/>
+          <w:color w:val="CE9178"/>
+          <w:sz w:val="21"/>
+          <w:szCs w:val="21"/>
+          <w:lang w:eastAsia="es-CO"/>
+        </w:rPr>
+        <w:t>'ARRAY_LIST'</w:t>
+      </w:r>
+      <w:r>
+        <w:rPr>
+          <w:rFonts w:ascii="Consolas" w:eastAsia="Times New Roman" w:hAnsi="Consolas" w:cs="Times New Roman"/>
+          <w:color w:val="D4D4D4"/>
+          <w:sz w:val="21"/>
+          <w:szCs w:val="21"/>
+          <w:lang w:eastAsia="es-CO"/>
+        </w:rPr>
+        <w:t>)</w:t>
+      </w:r>
+    </w:p>
+    <w:p>
+      <w:pPr>
+        <w:shd w:val="clear" w:color="auto" w:fill="1E1E1E"/>
+        <w:spacing w:after="0" w:line="285" w:lineRule="atLeast"/>
+        <w:rPr>
+          <w:rFonts w:ascii="Consolas" w:eastAsia="Times New Roman" w:hAnsi="Consolas" w:cs="Times New Roman"/>
+          <w:color w:val="D4D4D4"/>
+          <w:sz w:val="21"/>
+          <w:szCs w:val="21"/>
+          <w:lang w:eastAsia="es-CO"/>
+        </w:rPr>
+      </w:pPr>
+    </w:p>
+    <w:p>
+      <w:pPr>
+        <w:shd w:val="clear" w:color="auto" w:fill="1E1E1E"/>
+        <w:spacing w:after="0" w:line="285" w:lineRule="atLeast"/>
+        <w:rPr>
+          <w:rFonts w:ascii="Consolas" w:eastAsia="Times New Roman" w:hAnsi="Consolas" w:cs="Times New Roman"/>
+          <w:color w:val="D4D4D4"/>
+          <w:sz w:val="21"/>
+          <w:szCs w:val="21"/>
+          <w:lang w:val="es-CO" w:eastAsia="es-CO"/>
+        </w:rPr>
+      </w:pPr>
+      <w:r>
+        <w:rPr>
+          <w:rFonts w:ascii="Consolas" w:eastAsia="Times New Roman" w:hAnsi="Consolas" w:cs="Times New Roman"/>
+          <w:color w:val="D4D4D4"/>
+          <w:sz w:val="21"/>
+          <w:szCs w:val="21"/>
+          <w:lang w:eastAsia="es-CO"/>
+        </w:rPr>
+        <w:t>    </w:t>
+      </w:r>
+      <w:r>
+        <w:rPr>
+          <w:rFonts w:ascii="Consolas" w:eastAsia="Times New Roman" w:hAnsi="Consolas" w:cs="Times New Roman"/>
+          <w:color w:val="C586C0"/>
+          <w:sz w:val="21"/>
+          <w:szCs w:val="21"/>
+          <w:lang w:val="es-CO" w:eastAsia="es-CO"/>
+        </w:rPr>
+        <w:t>return</w:t>
+      </w:r>
+      <w:r>
+        <w:rPr>
+          <w:rFonts w:ascii="Consolas" w:eastAsia="Times New Roman" w:hAnsi="Consolas" w:cs="Times New Roman"/>
+          <w:color w:val="D4D4D4"/>
+          <w:sz w:val="21"/>
+          <w:szCs w:val="21"/>
+          <w:lang w:val="es-CO" w:eastAsia="es-CO"/>
+        </w:rPr>
+        <w:t> </w:t>
+      </w:r>
+      <w:r>
+        <w:rPr>
+          <w:rFonts w:ascii="Consolas" w:eastAsia="Times New Roman" w:hAnsi="Consolas" w:cs="Times New Roman"/>
+          <w:color w:val="9CDCFE"/>
+          <w:sz w:val="21"/>
+          <w:szCs w:val="21"/>
+          <w:lang w:val="es-CO" w:eastAsia="es-CO"/>
+        </w:rPr>
+        <w:t>catalog</w:t>
+      </w:r>
+    </w:p>
+    <w:p>
+      <w:pPr>
+        <w:pStyle w:val="ListParagraph"/>
+        <w:spacing w:after="0"/>
+        <w:ind w:left="360"/>
+        <w:jc w:val="both"/>
+        <w:rPr>
+          <w:rFonts w:ascii="Dax-Regular" w:hAnsi="Dax-Regular"/>
+          <w:lang w:val="es-419"/>
+        </w:rPr>
+      </w:pPr>
+    </w:p>
+    <w:p>
+      <w:pPr>
+        <w:spacing w:after="0"/>
+        <w:jc w:val="both"/>
+        <w:rPr>
+          <w:rFonts w:ascii="Dax-Regular" w:hAnsi="Dax-Regular"/>
+          <w:lang w:val="es-CO"/>
+        </w:rPr>
+      </w:pPr>
+      <w:r>
+        <w:rPr>
+          <w:rFonts w:ascii="Dax-Regular" w:hAnsi="Dax-Regular"/>
+          <w:lang w:val="es-419"/>
+        </w:rPr>
+        <w:t xml:space="preserve">los datos se guardan en el modelo, </w:t>
+      </w:r>
+      <w:r>
+        <w:rPr>
+          <w:rFonts w:ascii="Dax-Regular" w:hAnsi="Dax-Regular"/>
+          <w:lang w:val="es-419"/>
+        </w:rPr>
+        <w:t xml:space="preserve"> existen </w:t>
+      </w:r>
+      <w:r>
+        <w:rPr>
+          <w:rFonts w:ascii="Dax-Regular" w:hAnsi="Dax-Regular"/>
+          <w:lang w:val="es-419"/>
+        </w:rPr>
+        <w:t xml:space="preserve">funciones que agregan datos aun catalogo previamente creado, que es un diccionario con “ARRAY_LIST”, estas funciones son </w:t>
+      </w:r>
+      <w:r>
+        <w:rPr>
+          <w:rFonts w:ascii="Dax-Regular" w:hAnsi="Dax-Regular"/>
+          <w:lang w:val="es-419"/>
+        </w:rPr>
+        <w:t xml:space="preserve">: addbook(), </w:t>
+      </w:r>
+      <w:r>
+        <w:rPr>
+          <w:rFonts w:ascii="Dax-Regular" w:hAnsi="Dax-Regular"/>
+          <w:lang w:val="es-419"/>
+        </w:rPr>
+        <w:t>addBookAuthor</w:t>
+      </w:r>
+      <w:r>
+        <w:rPr>
+          <w:rFonts w:ascii="Dax-Regular" w:hAnsi="Dax-Regular"/>
+          <w:lang w:val="es-419"/>
+        </w:rPr>
+        <w:t xml:space="preserve">(), </w:t>
+      </w:r>
+      <w:r>
+        <w:rPr>
+          <w:rFonts w:ascii="Dax-Regular" w:hAnsi="Dax-Regular"/>
+          <w:lang w:val="es-419"/>
+        </w:rPr>
+        <w:t>addTag</w:t>
+      </w:r>
+      <w:r>
+        <w:rPr>
+          <w:rFonts w:ascii="Dax-Regular" w:hAnsi="Dax-Regular"/>
+          <w:lang w:val="es-419"/>
+        </w:rPr>
+        <w:t xml:space="preserve">(), </w:t>
+      </w:r>
+      <w:r>
+        <w:rPr>
+          <w:rFonts w:ascii="Dax-Regular" w:hAnsi="Dax-Regular"/>
+          <w:lang w:val="es-419"/>
+        </w:rPr>
+        <w:t>addBookTag</w:t>
+      </w:r>
+      <w:r>
+        <w:rPr>
+          <w:rFonts w:ascii="Dax-Regular" w:hAnsi="Dax-Regular"/>
+          <w:lang w:val="es-419"/>
+        </w:rPr>
+        <w:t>().</w:t>
+      </w:r>
+    </w:p>
+    <w:p>
+      <w:pPr>
+        <w:spacing w:after="0"/>
+        <w:jc w:val="both"/>
+        <w:rPr>
+          <w:rFonts w:ascii="Dax-Regular" w:hAnsi="Dax-Regular"/>
+          <w:lang w:val="es-419"/>
+        </w:rPr>
+      </w:pPr>
+    </w:p>
+    <w:p>
+      <w:pPr>
+        <w:pStyle w:val="ListParagraph"/>
+        <w:numPr>
+          <w:ilvl w:val="0"/>
+          <w:numId w:val="1"/>
+        </w:numPr>
+        <w:spacing w:after="0"/>
+        <w:jc w:val="both"/>
+        <w:rPr>
+          <w:rFonts w:ascii="Dax-Regular" w:hAnsi="Dax-Regular"/>
+          <w:lang w:val="es-419"/>
+        </w:rPr>
+      </w:pPr>
+      <w:r>
+        <w:rPr>
+          <w:rFonts w:ascii="Dax-Regular" w:hAnsi="Dax-Regular"/>
+          <w:lang w:val="es-419"/>
+        </w:rPr>
+        <w:t xml:space="preserve">¿Cuáles son las funciones que comunican el el </w:t>
       </w:r>
       <w:r>
         <w:rPr>
@@ -209,6 +1349,22 @@
           <w:bCs/>
           <w:lang w:val="es-419"/>
         </w:rPr>
+        <w:t xml:space="preserve">view.py </w:t>
+      </w:r>
+      <w:r>
+        <w:rPr>
+          <w:rFonts w:ascii="Dax-Regular" w:hAnsi="Dax-Regular"/>
+          <w:lang w:val="es-419"/>
+        </w:rPr>
+        <w:t>y el</w:t>
+      </w:r>
+      <w:r>
+        <w:rPr>
+          <w:rFonts w:ascii="Consolas" w:hAnsi="Consolas"/>
+          <w:b/>
+          <w:bCs/>
+          <w:lang w:val="es-419"/>
+        </w:rPr>
         <w:t xml:space="preserve"> model.py</w:t>
       </w:r>
       <w:r>
@@ -218,6 +1374,88 @@
         </w:rPr>
         <w:t>?</w:t>
       </w:r>
+    </w:p>
+    <w:p>
+      <w:pPr>
+        <w:pStyle w:val="ListParagraph"/>
+        <w:spacing w:after="0"/>
+        <w:ind w:left="360"/>
+        <w:jc w:val="both"/>
+        <w:rPr>
+          <w:rFonts w:ascii="Dax-Regular" w:hAnsi="Dax-Regular"/>
+        </w:rPr>
+      </w:pPr>
+      <w:r>
+        <w:rPr>
+          <w:rFonts w:ascii="Dax-Regular" w:hAnsi="Dax-Regular"/>
+        </w:rPr>
+        <w:t>initCatalog()</w:t>
+      </w:r>
+      <w:r>
+        <w:rPr>
+          <w:rFonts w:ascii="Dax-Regular" w:hAnsi="Dax-Regular"/>
+        </w:rPr>
+        <w:t xml:space="preserve">, </w:t>
+      </w:r>
+      <w:r>
+        <w:rPr>
+          <w:rFonts w:ascii="Dax-Regular" w:hAnsi="Dax-Regular"/>
+        </w:rPr>
+        <w:t>loadData()</w:t>
+      </w:r>
+      <w:r>
+        <w:rPr>
+          <w:rFonts w:ascii="Dax-Regular" w:hAnsi="Dax-Regular"/>
+        </w:rPr>
+        <w:t xml:space="preserve">, </w:t>
+      </w:r>
+      <w:r>
+        <w:rPr>
+          <w:rFonts w:ascii="Dax-Regular" w:hAnsi="Dax-Regular"/>
+        </w:rPr>
+        <w:t>getBestBooks</w:t>
+      </w:r>
+      <w:r>
+        <w:rPr>
+          <w:rFonts w:ascii="Dax-Regular" w:hAnsi="Dax-Regular"/>
+        </w:rPr>
+        <w:t xml:space="preserve">(), </w:t>
+      </w:r>
+      <w:r>
+        <w:rPr>
+          <w:rFonts w:ascii="Dax-Regular" w:hAnsi="Dax-Regular"/>
+        </w:rPr>
+        <w:t>getBooksByAuthor</w:t>
+      </w:r>
+      <w:r>
+        <w:rPr>
+          <w:rFonts w:ascii="Dax-Regular" w:hAnsi="Dax-Regular"/>
+        </w:rPr>
+        <w:t xml:space="preserve">(), </w:t>
+      </w:r>
+      <w:r>
+        <w:rPr>
+          <w:rFonts w:ascii="Dax-Regular" w:hAnsi="Dax-Regular"/>
+        </w:rPr>
+        <w:t>countBooksByTag</w:t>
+      </w:r>
+      <w:r>
+        <w:rPr>
+          <w:rFonts w:ascii="Dax-Regular" w:hAnsi="Dax-Regular"/>
+        </w:rPr>
+        <w:t>()</w:t>
+      </w:r>
+    </w:p>
+    <w:p>
+      <w:pPr>
+        <w:pStyle w:val="ListParagraph"/>
+        <w:spacing w:after="0"/>
+        <w:ind w:left="360"/>
+        <w:jc w:val="both"/>
+        <w:rPr>
+          <w:rFonts w:ascii="Dax-Regular" w:hAnsi="Dax-Regular"/>
+        </w:rPr>
+      </w:pPr>
     </w:p>
     <w:p>
       <w:pPr>
@@ -238,6 +1476,24 @@
           <w:lang w:val="es-419"/>
         </w:rPr>
         <w:t>¿Cómo se crea una lista?</w:t>
+      </w:r>
+    </w:p>
+    <w:p>
+      <w:pPr>
+        <w:pStyle w:val="ListParagraph"/>
+        <w:ind w:left="360"/>
+        <w:jc w:val="both"/>
+        <w:rPr>
+          <w:rFonts w:ascii="Dax-Regular" w:hAnsi="Dax-Regular"/>
+          <w:lang w:val="es-419"/>
+        </w:rPr>
+      </w:pPr>
+      <w:r>
+        <w:rPr>
+          <w:rFonts w:ascii="Dax-Regular" w:hAnsi="Dax-Regular"/>
+          <w:lang w:val="es-419"/>
+        </w:rPr>
+        <w:t>Con la función newList(), que recibe como parámetros el tipo de lista, basicamete lo que realiza esta función es destinar una espacio de la memoria del computador y se la distribuye según sus parámetros.</w:t>
       </w:r>
     </w:p>
     <w:p>
@@ -475,7 +1731,7 @@
 </file>
 
 <file path=word/numbering.xml><?xml version="1.0" encoding="utf-8"?>
-<w:numbering xmlns:wpc="http://schemas.microsoft.com/office/word/2010/wordprocessingCanvas" xmlns:cx="http://schemas.microsoft.com/office/drawing/2014/chartex" xmlns:cx1="http://schemas.microsoft.com/office/drawing/2015/9/8/chartex" xmlns:cx2="http://schemas.microsoft.com/office/drawing/2015/10/21/chartex" xmlns:cx3="http://schemas.microsoft.com/office/drawing/2016/5/9/chartex" xmlns:cx4="http://schemas.microsoft.com/office/drawing/2016/5/10/chartex" xmlns:cx5="http://schemas.microsoft.com/office/drawing/2016/5/11/chartex" xmlns:cx6="http://schemas.microsoft.com/office/drawing/2016/5/12/chartex" xmlns:cx7="http://schemas.microsoft.com/office/drawing/2016/5/13/chartex" xmlns:cx8="http://schemas.microsoft.com/office/drawing/2016/5/14/chartex" xmlns:mc="http://schemas.openxmlformats.org/markup-compatibility/2006" xmlns:aink="http://schemas.microsoft.com/office/drawing/2016/ink" xmlns:am3d="http://schemas.microsoft.com/office/drawing/2017/model3d" xmlns:o="urn:schemas-microsoft-com:office:office" xmlns:r="http://schemas.openxmlformats.org/officeDocument/2006/relationships" xmlns:m="http://schemas.openxmlformats.org/officeDocument/2006/math" xmlns:v="urn:schemas-microsoft-com:vml" xmlns:wp14="http://schemas.microsoft.com/office/word/2010/wordprocessingDrawing" xmlns:wp="http://schemas.openxmlformats.org/drawingml/2006/wordprocessingDrawing" xmlns:w10="urn:schemas-microsoft-com:office:word" xmlns:w="http://schemas.openxmlformats.org/wordprocessingml/2006/main" xmlns:w14="http://schemas.microsoft.com/office/word/2010/wordml" xmlns:w15="http://schemas.microsoft.com/office/word/2012/wordml" xmlns:w16cex="http://schemas.microsoft.com/office/word/2018/wordml/cex" xmlns:w16cid="http://schemas.microsoft.com/office/word/2016/wordml/cid" xmlns:w16="http://schemas.microsoft.com/office/word/2018/wordml" xmlns:w16se="http://schemas.microsoft.com/office/word/2015/wordml/symex" xmlns:wpg="http://schemas.microsoft.com/office/word/2010/wordprocessingGroup" xmlns:wpi="http://schemas.microsoft.com/office/word/2010/wordprocessingInk" xmlns:wne="http://schemas.microsoft.com/office/word/2006/wordml" xmlns:wps="http://schemas.microsoft.com/office/word/2010/wordprocessingShape" mc:Ignorable="w14 w15 w16se w16cid w16 w16cex wp14">
+<w:numbering xmlns:wpc="http://schemas.microsoft.com/office/word/2010/wordprocessingCanvas" xmlns:cx="http://schemas.microsoft.com/office/drawing/2014/chartex" xmlns:cx1="http://schemas.microsoft.com/office/drawing/2015/9/8/chartex" xmlns:cx2="http://schemas.microsoft.com/office/drawing/2015/10/21/chartex" xmlns:cx3="http://schemas.microsoft.com/office/drawing/2016/5/9/chartex" xmlns:cx4="http://schemas.microsoft.com/office/drawing/2016/5/10/chartex" xmlns:cx5="http://schemas.microsoft.com/office/drawing/2016/5/11/chartex" xmlns:cx6="http://schemas.microsoft.com/office/drawing/2016/5/12/chartex" xmlns:cx7="http://schemas.microsoft.com/office/drawing/2016/5/13/chartex" xmlns:cx8="http://schemas.microsoft.com/office/drawing/2016/5/14/chartex" xmlns:mc="http://schemas.openxmlformats.org/markup-compatibility/2006" xmlns:aink="http://schemas.microsoft.com/office/drawing/2016/ink" xmlns:am3d="http://schemas.microsoft.com/office/drawing/2017/model3d" xmlns:o="urn:schemas-microsoft-com:office:office" xmlns:r="http://schemas.openxmlformats.org/officeDocument/2006/relationships" xmlns:m="http://schemas.openxmlformats.org/officeDocument/2006/math" xmlns:v="urn:schemas-microsoft-com:vml" xmlns:wp14="http://schemas.microsoft.com/office/word/2010/wordprocessingDrawing" xmlns:wp="http://schemas.openxmlformats.org/drawingml/2006/wordprocessingDrawing" xmlns:w10="urn:schemas-microsoft-com:office:word" xmlns:w="http://schemas.openxmlformats.org/wordprocessingml/2006/main" xmlns:w14="http://schemas.microsoft.com/office/word/2010/wordml" xmlns:w15="http://schemas.microsoft.com/office/word/2012/wordml" xmlns:w16cex="http://schemas.microsoft.com/office/word/2018/wordml/cex" xmlns:w16cid="http://schemas.microsoft.com/office/word/2016/wordml/cid" xmlns:w16="http://schemas.microsoft.com/office/word/2018/wordml" xmlns:w16sdtdh="http://schemas.microsoft.com/office/word/2020/wordml/sdtdatahash" xmlns:w16se="http://schemas.microsoft.com/office/word/2015/wordml/symex" xmlns:wpg="http://schemas.microsoft.com/office/word/2010/wordprocessingGroup" xmlns:wpi="http://schemas.microsoft.com/office/word/2010/wordprocessingInk" xmlns:wne="http://schemas.microsoft.com/office/word/2006/wordml" xmlns:wps="http://schemas.microsoft.com/office/word/2010/wordprocessingShape" mc:Ignorable="w14 w15 w16se w16cid w16 w16cex w16sdtdh wp14">
   <w:abstractNum w:abstractNumId="0" w15:restartNumberingAfterBreak="0">
     <w:nsid w:val="446D4DDB"/>
     <w:multiLevelType w:val="multilevel"/>
@@ -596,7 +1852,7 @@
 </file>
 
 <file path=word/styles.xml><?xml version="1.0" encoding="utf-8"?>
-<w:styles xmlns:mc="http://schemas.openxmlformats.org/markup-compatibility/2006" xmlns:r="http://schemas.openxmlformats.org/officeDocument/2006/relationships" xmlns:w="http://schemas.openxmlformats.org/wordprocessingml/2006/main" xmlns:w14="http://schemas.microsoft.com/office/word/2010/wordml" xmlns:w15="http://schemas.microsoft.com/office/word/2012/wordml" xmlns:w16cex="http://schemas.microsoft.com/office/word/2018/wordml/cex" xmlns:w16cid="http://schemas.microsoft.com/office/word/2016/wordml/cid" xmlns:w16="http://schemas.microsoft.com/office/word/2018/wordml" xmlns:w16se="http://schemas.microsoft.com/office/word/2015/wordml/symex" mc:Ignorable="w14 w15 w16se w16cid w16 w16cex">
+<w:styles xmlns:mc="http://schemas.openxmlformats.org/markup-compatibility/2006" xmlns:r="http://schemas.openxmlformats.org/officeDocument/2006/relationships" xmlns:w="http://schemas.openxmlformats.org/wordprocessingml/2006/main" xmlns:w14="http://schemas.microsoft.com/office/word/2010/wordml" xmlns:w15="http://schemas.microsoft.com/office/word/2012/wordml" xmlns:w16cex="http://schemas.microsoft.com/office/word/2018/wordml/cex" xmlns:w16cid="http://schemas.microsoft.com/office/word/2016/wordml/cid" xmlns:w16="http://schemas.microsoft.com/office/word/2018/wordml" xmlns:w16sdtdh="http://schemas.microsoft.com/office/word/2020/wordml/sdtdatahash" xmlns:w16se="http://schemas.microsoft.com/office/word/2015/wordml/symex" mc:Ignorable="w14 w15 w16se w16cid w16 w16cex w16sdtdh">
   <w:docDefaults>
     <w:rPrDefault>
       <w:rPr>

</xml_diff>